<commit_message>
Archivo final de presentacion de tp
</commit_message>
<xml_diff>
--- a/TP4_CompiladorenC.docx
+++ b/TP4_CompiladorenC.docx
@@ -25,12 +25,12 @@
           <wp:inline distB="114300" distT="114300" distL="114300" distR="114300">
             <wp:extent cx="1989277" cy="1119188"/>
             <wp:effectExtent b="0" l="0" r="0" t="0"/>
-            <wp:docPr id="1" name="image1.png"/>
+            <wp:docPr id="4" name="image2.png"/>
             <a:graphic>
               <a:graphicData uri="http://schemas.openxmlformats.org/drawingml/2006/picture">
                 <pic:pic>
                   <pic:nvPicPr>
-                    <pic:cNvPr id="0" name="image1.png"/>
+                    <pic:cNvPr id="0" name="image2.png"/>
                     <pic:cNvPicPr preferRelativeResize="0"/>
                   </pic:nvPicPr>
                   <pic:blipFill>
@@ -339,7 +339,7 @@
           <w:szCs w:val="24"/>
           <w:rtl w:val="0"/>
         </w:rPr>
-        <w:t xml:space="preserve"> </w:t>
+        <w:t xml:space="preserve"> https://github.com/gianpetrii/Sintaxis-K2006-Grupo3-TP4.git</w:t>
       </w:r>
       <w:r>
         <w:rPr>
@@ -1633,12 +1633,152 @@
           <w:szCs w:val="24"/>
           <w:rtl w:val="0"/>
         </w:rPr>
-        <w:t xml:space="preserve">Debajo se muestran 2 ejemplos de programas para cada caso para dar un poco más de análisis.</w:t>
-      </w:r>
-    </w:p>
-    <w:p>
-      <w:pPr>
-        <w:rPr>
+        <w:t xml:space="preserve">Debajo se muestran ejemplos de programas para cada caso y se analizan los mismos.</w:t>
+      </w:r>
+    </w:p>
+    <w:p>
+      <w:pPr>
+        <w:rPr>
+          <w:sz w:val="24"/>
+          <w:szCs w:val="24"/>
+        </w:rPr>
+      </w:pPr>
+      <w:r>
+        <w:rPr>
+          <w:rtl w:val="0"/>
+        </w:rPr>
+      </w:r>
+    </w:p>
+    <w:p>
+      <w:pPr>
+        <w:rPr>
+          <w:b w:val="1"/>
+          <w:sz w:val="24"/>
+          <w:szCs w:val="24"/>
+        </w:rPr>
+      </w:pPr>
+      <w:r>
+        <w:rPr>
+          <w:rtl w:val="0"/>
+        </w:rPr>
+      </w:r>
+    </w:p>
+    <w:p>
+      <w:pPr>
+        <w:rPr>
+          <w:b w:val="1"/>
+          <w:sz w:val="24"/>
+          <w:szCs w:val="24"/>
+        </w:rPr>
+      </w:pPr>
+      <w:r>
+        <w:rPr>
+          <w:rtl w:val="0"/>
+        </w:rPr>
+      </w:r>
+    </w:p>
+    <w:p>
+      <w:pPr>
+        <w:rPr>
+          <w:b w:val="1"/>
+          <w:sz w:val="24"/>
+          <w:szCs w:val="24"/>
+        </w:rPr>
+      </w:pPr>
+      <w:r>
+        <w:rPr>
+          <w:rtl w:val="0"/>
+        </w:rPr>
+      </w:r>
+    </w:p>
+    <w:p>
+      <w:pPr>
+        <w:rPr>
+          <w:b w:val="1"/>
+          <w:sz w:val="24"/>
+          <w:szCs w:val="24"/>
+        </w:rPr>
+      </w:pPr>
+      <w:r>
+        <w:rPr>
+          <w:rtl w:val="0"/>
+        </w:rPr>
+      </w:r>
+    </w:p>
+    <w:p>
+      <w:pPr>
+        <w:rPr>
+          <w:b w:val="1"/>
+          <w:sz w:val="24"/>
+          <w:szCs w:val="24"/>
+        </w:rPr>
+      </w:pPr>
+      <w:r>
+        <w:rPr>
+          <w:rtl w:val="0"/>
+        </w:rPr>
+      </w:r>
+    </w:p>
+    <w:p>
+      <w:pPr>
+        <w:rPr>
+          <w:b w:val="1"/>
+          <w:sz w:val="24"/>
+          <w:szCs w:val="24"/>
+        </w:rPr>
+      </w:pPr>
+      <w:r>
+        <w:rPr>
+          <w:rtl w:val="0"/>
+        </w:rPr>
+      </w:r>
+    </w:p>
+    <w:p>
+      <w:pPr>
+        <w:rPr>
+          <w:b w:val="1"/>
+          <w:sz w:val="24"/>
+          <w:szCs w:val="24"/>
+        </w:rPr>
+      </w:pPr>
+      <w:r>
+        <w:rPr>
+          <w:rtl w:val="0"/>
+        </w:rPr>
+      </w:r>
+    </w:p>
+    <w:p>
+      <w:pPr>
+        <w:rPr>
+          <w:b w:val="1"/>
+          <w:sz w:val="24"/>
+          <w:szCs w:val="24"/>
+        </w:rPr>
+      </w:pPr>
+      <w:r>
+        <w:rPr>
+          <w:rtl w:val="0"/>
+        </w:rPr>
+      </w:r>
+    </w:p>
+    <w:p>
+      <w:pPr>
+        <w:rPr>
+          <w:b w:val="1"/>
+          <w:sz w:val="24"/>
+          <w:szCs w:val="24"/>
+        </w:rPr>
+      </w:pPr>
+      <w:r>
+        <w:rPr>
+          <w:rtl w:val="0"/>
+        </w:rPr>
+      </w:r>
+    </w:p>
+    <w:p>
+      <w:pPr>
+        <w:rPr>
+          <w:b w:val="1"/>
           <w:sz w:val="24"/>
           <w:szCs w:val="24"/>
         </w:rPr>
@@ -1818,6 +1958,105 @@
     <w:p>
       <w:pPr>
         <w:rPr>
+          <w:b w:val="1"/>
+          <w:sz w:val="24"/>
+          <w:szCs w:val="24"/>
+        </w:rPr>
+      </w:pPr>
+      <w:r>
+        <w:rPr>
+          <w:rtl w:val="0"/>
+        </w:rPr>
+      </w:r>
+    </w:p>
+    <w:p>
+      <w:pPr>
+        <w:rPr>
+          <w:b w:val="1"/>
+          <w:sz w:val="24"/>
+          <w:szCs w:val="24"/>
+        </w:rPr>
+      </w:pPr>
+      <w:r>
+        <w:rPr>
+          <w:b w:val="1"/>
+          <w:sz w:val="24"/>
+          <w:szCs w:val="24"/>
+          <w:rtl w:val="0"/>
+        </w:rPr>
+        <w:t xml:space="preserve">Captura de pantalla:</w:t>
+      </w:r>
+    </w:p>
+    <w:p>
+      <w:pPr>
+        <w:rPr>
+          <w:b w:val="1"/>
+          <w:sz w:val="24"/>
+          <w:szCs w:val="24"/>
+        </w:rPr>
+      </w:pPr>
+      <w:r>
+        <w:rPr>
+          <w:b w:val="1"/>
+          <w:sz w:val="24"/>
+          <w:szCs w:val="24"/>
+        </w:rPr>
+        <w:drawing>
+          <wp:inline distB="114300" distT="114300" distL="114300" distR="114300">
+            <wp:extent cx="5399730" cy="3670300"/>
+            <wp:effectExtent b="0" l="0" r="0" t="0"/>
+            <wp:docPr id="1" name="image5.png"/>
+            <a:graphic>
+              <a:graphicData uri="http://schemas.openxmlformats.org/drawingml/2006/picture">
+                <pic:pic>
+                  <pic:nvPicPr>
+                    <pic:cNvPr id="0" name="image5.png"/>
+                    <pic:cNvPicPr preferRelativeResize="0"/>
+                  </pic:nvPicPr>
+                  <pic:blipFill>
+                    <a:blip r:embed="rId8"/>
+                    <a:srcRect b="0" l="0" r="0" t="0"/>
+                    <a:stretch>
+                      <a:fillRect/>
+                    </a:stretch>
+                  </pic:blipFill>
+                  <pic:spPr>
+                    <a:xfrm>
+                      <a:off x="0" y="0"/>
+                      <a:ext cx="5399730" cy="3670300"/>
+                    </a:xfrm>
+                    <a:prstGeom prst="rect"/>
+                    <a:ln/>
+                  </pic:spPr>
+                </pic:pic>
+              </a:graphicData>
+            </a:graphic>
+          </wp:inline>
+        </w:drawing>
+      </w:r>
+      <w:r>
+        <w:rPr>
+          <w:rtl w:val="0"/>
+        </w:rPr>
+      </w:r>
+    </w:p>
+    <w:p>
+      <w:pPr>
+        <w:rPr>
+          <w:b w:val="1"/>
+          <w:sz w:val="24"/>
+          <w:szCs w:val="24"/>
+        </w:rPr>
+      </w:pPr>
+      <w:r>
+        <w:rPr>
+          <w:rtl w:val="0"/>
+        </w:rPr>
+      </w:r>
+    </w:p>
+    <w:p>
+      <w:pPr>
+        <w:rPr>
           <w:sz w:val="24"/>
           <w:szCs w:val="24"/>
         </w:rPr>
@@ -1863,6 +2102,76 @@
       </w:pPr>
       <w:r>
         <w:rPr>
+          <w:rtl w:val="0"/>
+        </w:rPr>
+      </w:r>
+    </w:p>
+    <w:p>
+      <w:pPr>
+        <w:rPr>
+          <w:b w:val="1"/>
+          <w:sz w:val="24"/>
+          <w:szCs w:val="24"/>
+        </w:rPr>
+      </w:pPr>
+      <w:r>
+        <w:rPr>
+          <w:rtl w:val="0"/>
+        </w:rPr>
+      </w:r>
+    </w:p>
+    <w:p>
+      <w:pPr>
+        <w:rPr>
+          <w:b w:val="1"/>
+          <w:sz w:val="24"/>
+          <w:szCs w:val="24"/>
+        </w:rPr>
+      </w:pPr>
+      <w:r>
+        <w:rPr>
+          <w:rtl w:val="0"/>
+        </w:rPr>
+      </w:r>
+    </w:p>
+    <w:p>
+      <w:pPr>
+        <w:rPr>
+          <w:b w:val="1"/>
+          <w:sz w:val="24"/>
+          <w:szCs w:val="24"/>
+        </w:rPr>
+      </w:pPr>
+      <w:r>
+        <w:rPr>
+          <w:rtl w:val="0"/>
+        </w:rPr>
+      </w:r>
+    </w:p>
+    <w:p>
+      <w:pPr>
+        <w:rPr>
+          <w:b w:val="1"/>
+          <w:sz w:val="24"/>
+          <w:szCs w:val="24"/>
+        </w:rPr>
+      </w:pPr>
+      <w:r>
+        <w:rPr>
+          <w:rtl w:val="0"/>
+        </w:rPr>
+      </w:r>
+    </w:p>
+    <w:p>
+      <w:pPr>
+        <w:rPr>
+          <w:b w:val="1"/>
+          <w:sz w:val="24"/>
+          <w:szCs w:val="24"/>
+        </w:rPr>
+      </w:pPr>
+      <w:r>
+        <w:rPr>
           <w:b w:val="1"/>
           <w:sz w:val="24"/>
           <w:szCs w:val="24"/>
@@ -2006,6 +2315,118 @@
     <w:p>
       <w:pPr>
         <w:rPr>
+          <w:rFonts w:ascii="Courier New" w:cs="Courier New" w:eastAsia="Courier New" w:hAnsi="Courier New"/>
+          <w:color w:val="ffffff"/>
+          <w:sz w:val="24"/>
+          <w:szCs w:val="24"/>
+          <w:highlight w:val="black"/>
+        </w:rPr>
+      </w:pPr>
+      <w:r>
+        <w:rPr>
+          <w:rtl w:val="0"/>
+        </w:rPr>
+      </w:r>
+    </w:p>
+    <w:p>
+      <w:pPr>
+        <w:rPr>
+          <w:rFonts w:ascii="Courier New" w:cs="Courier New" w:eastAsia="Courier New" w:hAnsi="Courier New"/>
+          <w:color w:val="ffffff"/>
+          <w:sz w:val="24"/>
+          <w:szCs w:val="24"/>
+          <w:highlight w:val="black"/>
+        </w:rPr>
+      </w:pPr>
+      <w:r>
+        <w:rPr>
+          <w:b w:val="1"/>
+          <w:sz w:val="24"/>
+          <w:szCs w:val="24"/>
+          <w:rtl w:val="0"/>
+        </w:rPr>
+        <w:t xml:space="preserve">Captura de pantalla:</w:t>
+      </w:r>
+      <w:r>
+        <w:rPr>
+          <w:rtl w:val="0"/>
+        </w:rPr>
+      </w:r>
+    </w:p>
+    <w:p>
+      <w:pPr>
+        <w:rPr>
+          <w:rFonts w:ascii="Courier New" w:cs="Courier New" w:eastAsia="Courier New" w:hAnsi="Courier New"/>
+          <w:color w:val="ffffff"/>
+          <w:sz w:val="24"/>
+          <w:szCs w:val="24"/>
+          <w:highlight w:val="black"/>
+        </w:rPr>
+      </w:pPr>
+      <w:r>
+        <w:rPr>
+          <w:rFonts w:ascii="Courier New" w:cs="Courier New" w:eastAsia="Courier New" w:hAnsi="Courier New"/>
+          <w:color w:val="ffffff"/>
+          <w:sz w:val="24"/>
+          <w:szCs w:val="24"/>
+          <w:highlight w:val="black"/>
+        </w:rPr>
+        <w:drawing>
+          <wp:inline distB="114300" distT="114300" distL="114300" distR="114300">
+            <wp:extent cx="5399730" cy="3644900"/>
+            <wp:effectExtent b="0" l="0" r="0" t="0"/>
+            <wp:docPr id="3" name="image1.png"/>
+            <a:graphic>
+              <a:graphicData uri="http://schemas.openxmlformats.org/drawingml/2006/picture">
+                <pic:pic>
+                  <pic:nvPicPr>
+                    <pic:cNvPr id="0" name="image1.png"/>
+                    <pic:cNvPicPr preferRelativeResize="0"/>
+                  </pic:nvPicPr>
+                  <pic:blipFill>
+                    <a:blip r:embed="rId9"/>
+                    <a:srcRect b="0" l="0" r="0" t="0"/>
+                    <a:stretch>
+                      <a:fillRect/>
+                    </a:stretch>
+                  </pic:blipFill>
+                  <pic:spPr>
+                    <a:xfrm>
+                      <a:off x="0" y="0"/>
+                      <a:ext cx="5399730" cy="3644900"/>
+                    </a:xfrm>
+                    <a:prstGeom prst="rect"/>
+                    <a:ln/>
+                  </pic:spPr>
+                </pic:pic>
+              </a:graphicData>
+            </a:graphic>
+          </wp:inline>
+        </w:drawing>
+      </w:r>
+      <w:r>
+        <w:rPr>
+          <w:rtl w:val="0"/>
+        </w:rPr>
+      </w:r>
+    </w:p>
+    <w:p>
+      <w:pPr>
+        <w:rPr>
+          <w:b w:val="1"/>
+          <w:sz w:val="24"/>
+          <w:szCs w:val="24"/>
+        </w:rPr>
+      </w:pPr>
+      <w:r>
+        <w:rPr>
+          <w:rtl w:val="0"/>
+        </w:rPr>
+      </w:r>
+    </w:p>
+    <w:p>
+      <w:pPr>
+        <w:rPr>
           <w:sz w:val="24"/>
           <w:szCs w:val="24"/>
         </w:rPr>
@@ -2025,12 +2446,54 @@
           <w:szCs w:val="24"/>
           <w:rtl w:val="0"/>
         </w:rPr>
-        <w:t xml:space="preserve">: En este programa se produce un error léxico porque el carácter '$' no es un identificador válido en el lenguaje Micro ya que los mismos no pueden empezar con un símbolo distinto de una letra.</w:t>
-      </w:r>
-    </w:p>
-    <w:p>
-      <w:pPr>
-        <w:rPr>
+        <w:t xml:space="preserve">: En este programa se produce un error léxico porque el carácter '$' no es un identificador válido en el lenguaje Micro ya que los mismos no pueden empezar con un símbolo distinto de una letra. El scanner le pasa el error léxico al parser y por eso también saltan los otros errores.</w:t>
+      </w:r>
+    </w:p>
+    <w:p>
+      <w:pPr>
+        <w:rPr>
+          <w:sz w:val="24"/>
+          <w:szCs w:val="24"/>
+        </w:rPr>
+      </w:pPr>
+      <w:r>
+        <w:rPr>
+          <w:rtl w:val="0"/>
+        </w:rPr>
+      </w:r>
+    </w:p>
+    <w:p>
+      <w:pPr>
+        <w:rPr>
+          <w:b w:val="1"/>
+          <w:sz w:val="24"/>
+          <w:szCs w:val="24"/>
+        </w:rPr>
+      </w:pPr>
+      <w:r>
+        <w:rPr>
+          <w:rtl w:val="0"/>
+        </w:rPr>
+      </w:r>
+    </w:p>
+    <w:p>
+      <w:pPr>
+        <w:rPr>
+          <w:b w:val="1"/>
+          <w:sz w:val="24"/>
+          <w:szCs w:val="24"/>
+        </w:rPr>
+      </w:pPr>
+      <w:r>
+        <w:rPr>
+          <w:rtl w:val="0"/>
+        </w:rPr>
+      </w:r>
+    </w:p>
+    <w:p>
+      <w:pPr>
+        <w:rPr>
+          <w:b w:val="1"/>
           <w:sz w:val="24"/>
           <w:szCs w:val="24"/>
         </w:rPr>
@@ -2190,6 +2653,99 @@
         </w:rPr>
         <w:t xml:space="preserve">fin</w:t>
       </w:r>
+    </w:p>
+    <w:p>
+      <w:pPr>
+        <w:rPr>
+          <w:rFonts w:ascii="Courier New" w:cs="Courier New" w:eastAsia="Courier New" w:hAnsi="Courier New"/>
+          <w:color w:val="ffffff"/>
+          <w:sz w:val="24"/>
+          <w:szCs w:val="24"/>
+          <w:highlight w:val="black"/>
+        </w:rPr>
+      </w:pPr>
+      <w:r>
+        <w:rPr>
+          <w:rtl w:val="0"/>
+        </w:rPr>
+      </w:r>
+    </w:p>
+    <w:p>
+      <w:pPr>
+        <w:rPr>
+          <w:rFonts w:ascii="Courier New" w:cs="Courier New" w:eastAsia="Courier New" w:hAnsi="Courier New"/>
+          <w:color w:val="ffffff"/>
+          <w:sz w:val="24"/>
+          <w:szCs w:val="24"/>
+          <w:highlight w:val="black"/>
+        </w:rPr>
+      </w:pPr>
+      <w:r>
+        <w:rPr>
+          <w:b w:val="1"/>
+          <w:sz w:val="24"/>
+          <w:szCs w:val="24"/>
+          <w:rtl w:val="0"/>
+        </w:rPr>
+        <w:t xml:space="preserve">Captura de pantalla:</w:t>
+      </w:r>
+      <w:r>
+        <w:rPr>
+          <w:rtl w:val="0"/>
+        </w:rPr>
+      </w:r>
+    </w:p>
+    <w:p>
+      <w:pPr>
+        <w:rPr>
+          <w:rFonts w:ascii="Courier New" w:cs="Courier New" w:eastAsia="Courier New" w:hAnsi="Courier New"/>
+          <w:color w:val="ffffff"/>
+          <w:sz w:val="24"/>
+          <w:szCs w:val="24"/>
+          <w:highlight w:val="black"/>
+        </w:rPr>
+      </w:pPr>
+      <w:r>
+        <w:rPr>
+          <w:rFonts w:ascii="Courier New" w:cs="Courier New" w:eastAsia="Courier New" w:hAnsi="Courier New"/>
+          <w:color w:val="ffffff"/>
+          <w:sz w:val="24"/>
+          <w:szCs w:val="24"/>
+          <w:highlight w:val="black"/>
+        </w:rPr>
+        <w:drawing>
+          <wp:inline distB="114300" distT="114300" distL="114300" distR="114300">
+            <wp:extent cx="5399730" cy="3657600"/>
+            <wp:effectExtent b="0" l="0" r="0" t="0"/>
+            <wp:docPr id="2" name="image3.png"/>
+            <a:graphic>
+              <a:graphicData uri="http://schemas.openxmlformats.org/drawingml/2006/picture">
+                <pic:pic>
+                  <pic:nvPicPr>
+                    <pic:cNvPr id="0" name="image3.png"/>
+                    <pic:cNvPicPr preferRelativeResize="0"/>
+                  </pic:nvPicPr>
+                  <pic:blipFill>
+                    <a:blip r:embed="rId10"/>
+                    <a:srcRect b="0" l="0" r="0" t="0"/>
+                    <a:stretch>
+                      <a:fillRect/>
+                    </a:stretch>
+                  </pic:blipFill>
+                  <pic:spPr>
+                    <a:xfrm>
+                      <a:off x="0" y="0"/>
+                      <a:ext cx="5399730" cy="3657600"/>
+                    </a:xfrm>
+                    <a:prstGeom prst="rect"/>
+                    <a:ln/>
+                  </pic:spPr>
+                </pic:pic>
+              </a:graphicData>
+            </a:graphic>
+          </wp:inline>
+        </w:drawing>
+      </w:r>
       <w:r>
         <w:rPr>
           <w:rtl w:val="0"/>
@@ -2254,6 +2810,34 @@
     <w:p>
       <w:pPr>
         <w:rPr>
+          <w:b w:val="1"/>
+          <w:sz w:val="24"/>
+          <w:szCs w:val="24"/>
+        </w:rPr>
+      </w:pPr>
+      <w:r>
+        <w:rPr>
+          <w:rtl w:val="0"/>
+        </w:rPr>
+      </w:r>
+    </w:p>
+    <w:p>
+      <w:pPr>
+        <w:rPr>
+          <w:b w:val="1"/>
+          <w:sz w:val="24"/>
+          <w:szCs w:val="24"/>
+        </w:rPr>
+      </w:pPr>
+      <w:r>
+        <w:rPr>
+          <w:rtl w:val="0"/>
+        </w:rPr>
+      </w:r>
+    </w:p>
+    <w:p>
+      <w:pPr>
+        <w:rPr>
           <w:rFonts w:ascii="Courier New" w:cs="Courier New" w:eastAsia="Courier New" w:hAnsi="Courier New"/>
           <w:b w:val="1"/>
           <w:color w:val="ffffff"/>
@@ -2407,6 +2991,107 @@
           <w:rtl w:val="0"/>
         </w:rPr>
         <w:t xml:space="preserve">fin</w:t>
+      </w:r>
+    </w:p>
+    <w:p>
+      <w:pPr>
+        <w:rPr>
+          <w:rFonts w:ascii="Courier New" w:cs="Courier New" w:eastAsia="Courier New" w:hAnsi="Courier New"/>
+          <w:color w:val="ffffff"/>
+          <w:sz w:val="24"/>
+          <w:szCs w:val="24"/>
+          <w:highlight w:val="black"/>
+        </w:rPr>
+      </w:pPr>
+      <w:r>
+        <w:rPr>
+          <w:rtl w:val="0"/>
+        </w:rPr>
+      </w:r>
+    </w:p>
+    <w:p>
+      <w:pPr>
+        <w:rPr>
+          <w:b w:val="1"/>
+          <w:sz w:val="24"/>
+          <w:szCs w:val="24"/>
+        </w:rPr>
+      </w:pPr>
+      <w:r>
+        <w:rPr>
+          <w:b w:val="1"/>
+          <w:sz w:val="24"/>
+          <w:szCs w:val="24"/>
+          <w:rtl w:val="0"/>
+        </w:rPr>
+        <w:t xml:space="preserve">Captura de pantalla:</w:t>
+      </w:r>
+    </w:p>
+    <w:p>
+      <w:pPr>
+        <w:rPr>
+          <w:b w:val="1"/>
+          <w:sz w:val="24"/>
+          <w:szCs w:val="24"/>
+        </w:rPr>
+      </w:pPr>
+      <w:r>
+        <w:rPr>
+          <w:b w:val="1"/>
+          <w:sz w:val="24"/>
+          <w:szCs w:val="24"/>
+        </w:rPr>
+        <w:drawing>
+          <wp:inline distB="114300" distT="114300" distL="114300" distR="114300">
+            <wp:extent cx="5399730" cy="3632200"/>
+            <wp:effectExtent b="0" l="0" r="0" t="0"/>
+            <wp:docPr id="5" name="image4.png"/>
+            <a:graphic>
+              <a:graphicData uri="http://schemas.openxmlformats.org/drawingml/2006/picture">
+                <pic:pic>
+                  <pic:nvPicPr>
+                    <pic:cNvPr id="0" name="image4.png"/>
+                    <pic:cNvPicPr preferRelativeResize="0"/>
+                  </pic:nvPicPr>
+                  <pic:blipFill>
+                    <a:blip r:embed="rId11"/>
+                    <a:srcRect b="0" l="0" r="0" t="0"/>
+                    <a:stretch>
+                      <a:fillRect/>
+                    </a:stretch>
+                  </pic:blipFill>
+                  <pic:spPr>
+                    <a:xfrm>
+                      <a:off x="0" y="0"/>
+                      <a:ext cx="5399730" cy="3632200"/>
+                    </a:xfrm>
+                    <a:prstGeom prst="rect"/>
+                    <a:ln/>
+                  </pic:spPr>
+                </pic:pic>
+              </a:graphicData>
+            </a:graphic>
+          </wp:inline>
+        </w:drawing>
+      </w:r>
+      <w:r>
+        <w:rPr>
+          <w:rtl w:val="0"/>
+        </w:rPr>
+      </w:r>
+    </w:p>
+    <w:p>
+      <w:pPr>
+        <w:rPr>
+          <w:b w:val="1"/>
+          <w:sz w:val="24"/>
+          <w:szCs w:val="24"/>
+        </w:rPr>
+      </w:pPr>
+      <w:r>
+        <w:rPr>
+          <w:rtl w:val="0"/>
+        </w:rPr>
       </w:r>
     </w:p>
     <w:p>
@@ -3164,8 +3849,8 @@
 </file>
 
 <file path=customXML/item1.xml><?xml version="1.0" encoding="utf-8"?>
-<go:gDocsCustomXmlDataStorage xmlns:go="http://customooxmlschemas.google.com/" xmlns:r="http://schemas.openxmlformats.org/officeDocument/2006/relationships" uri="GoogleDocsCustomDataVersion1">
-  <go:docsCustomData xmlns:go="http://customooxmlschemas.google.com/" roundtripDataSignature="AMtx7mjPI+yNuGxC4lQbjKSF5gleOib2sw==">AMUW2mWb2yAQG1cMpWVxTr39leQ6P5dMQh/d6ELqt4Z/2weqLXMMTUpn8HmY92nLL1NZtYM7WOHRb8Kv1IQY5WzkDIHRxnS6AM15eFmwrhRI6aI+wC5XBfo=</go:docsCustomData>
+<go:gDocsCustomXmlDataStorage xmlns:go="http://customooxmlschemas.google.com/" xmlns:r="http://schemas.openxmlformats.org/officeDocument/2006/relationships" uri="GoogleDocsCustomDataVersion2">
+  <go:docsCustomData xmlns:go="http://customooxmlschemas.google.com/" roundtripDataSignature="AMtx7mjPI+yNuGxC4lQbjKSF5gleOib2sw==">CgMxLjA4AHIhMWtqaFkxQ3cyd2xFNDZQZHhEajQtY3pPcC1USkNGcjlF</go:docsCustomData>
 </go:gDocsCustomXmlDataStorage>
 </file>
 

</xml_diff>